<commit_message>
Deploy preview for PR 139 🛫
</commit_message>
<xml_diff>
--- a/pr-preview/pr-139/UCD-SeRG-Lab-Manual-tracked-changes.docx
+++ b/pr-preview/pr-139/UCD-SeRG-Lab-Manual-tracked-changes.docx
@@ -69447,7 +69447,7 @@
       </w:ins>
       <w:ins w:id="2019" w:author="PR Preview" w:date="2024-01-01T00:00:00Z">
         <w:r>
-          <w:t xml:space="preserve">87ad862</w:t>
+          <w:t xml:space="preserve">ee99c90</w:t>
         </w:r>
       </w:ins>
     </w:p>
@@ -69475,7 +69475,7 @@
       </w:ins>
       <w:ins w:id="2020" w:author="PR Preview" w:date="2024-01-01T00:00:00Z">
         <w:r>
-          <w:t xml:space="preserve">87ad86240fed1aeae8b167755b84f01a94ccdd42</w:t>
+          <w:t xml:space="preserve">ee99c908a35046619ffb1d04f3b2249bbb6880ac</w:t>
         </w:r>
       </w:ins>
     </w:p>
@@ -69503,7 +69503,7 @@
       </w:ins>
       <w:ins w:id="2021" w:author="PR Preview" w:date="2024-01-01T00:00:00Z">
         <w:r>
-          <w:t xml:space="preserve">2026-01-19 13:14:25 -0800</w:t>
+          <w:t xml:space="preserve">2026-01-19 21:14:08 +0000</w:t>
         </w:r>
       </w:ins>
     </w:p>

</xml_diff>